<commit_message>
Some fixes in TestTask_INTELOGIS
</commit_message>
<xml_diff>
--- a/TestTask_IDENT/Test-Scheme_IDENT(Client_page).docx
+++ b/TestTask_IDENT/Test-Scheme_IDENT(Client_page).docx
@@ -39,10 +39,7 @@
         <w:t>для проведения тестирования</w:t>
       </w:r>
       <w:r>
-        <w:t xml:space="preserve"> с</w:t>
-      </w:r>
-      <w:r>
-        <w:t xml:space="preserve">траницы сайта: </w:t>
+        <w:t xml:space="preserve"> страницы сайта: </w:t>
       </w:r>
       <w:hyperlink r:id="rId6" w:history="1">
         <w:r>
@@ -141,23 +138,7 @@
           <w:sz w:val="24"/>
           <w:szCs w:val="24"/>
         </w:rPr>
-        <w:t xml:space="preserve">, </w:t>
-      </w:r>
-      <w:proofErr w:type="spellStart"/>
-      <w:r>
-        <w:rPr>
-          <w:sz w:val="24"/>
-          <w:szCs w:val="24"/>
-        </w:rPr>
-        <w:t>кликабельный</w:t>
-      </w:r>
-      <w:proofErr w:type="spellEnd"/>
-      <w:r>
-        <w:rPr>
-          <w:sz w:val="24"/>
-          <w:szCs w:val="24"/>
-        </w:rPr>
-        <w:t xml:space="preserve"> номер телефона</w:t>
+        <w:t>, кликабельный номер телефона</w:t>
       </w:r>
       <w:r>
         <w:rPr>
@@ -495,13 +476,8 @@
                 <w:numId w:val="2"/>
               </w:numPr>
             </w:pPr>
-            <w:proofErr w:type="spellStart"/>
-            <w:r>
-              <w:t>Кликабельный</w:t>
-            </w:r>
-            <w:proofErr w:type="spellEnd"/>
-            <w:r>
-              <w:t xml:space="preserve"> номер телефона</w:t>
+            <w:r>
+              <w:t>Кликабельный номер телефона</w:t>
             </w:r>
           </w:p>
           <w:p>
@@ -726,15 +702,7 @@
             </w:pPr>
             <w:r>
               <w:lastRenderedPageBreak/>
-              <w:t xml:space="preserve">- </w:t>
-            </w:r>
-            <w:proofErr w:type="spellStart"/>
-            <w:r>
-              <w:t>Кликабельные</w:t>
-            </w:r>
-            <w:proofErr w:type="spellEnd"/>
-            <w:r>
-              <w:t xml:space="preserve"> номера телефонов</w:t>
+              <w:t>- Кликабельные номера телефонов</w:t>
             </w:r>
           </w:p>
           <w:p>
@@ -764,13 +732,8 @@
               <w:t xml:space="preserve">Ссылка «Дизайн сайта - </w:t>
             </w:r>
             <w:r>
-              <w:t xml:space="preserve">New </w:t>
-            </w:r>
-            <w:proofErr w:type="spellStart"/>
-            <w:r>
-              <w:t>Cult</w:t>
-            </w:r>
-            <w:proofErr w:type="spellEnd"/>
+              <w:t>New Cult</w:t>
+            </w:r>
             <w:r>
               <w:t>»</w:t>
             </w:r>
@@ -1116,11 +1079,9 @@
             <w:r>
               <w:t>- Список «</w:t>
             </w:r>
-            <w:proofErr w:type="spellStart"/>
-            <w:r>
-              <w:t>Новогородская</w:t>
-            </w:r>
-            <w:proofErr w:type="spellEnd"/>
+            <w:r>
+              <w:t>Новгородская</w:t>
+            </w:r>
             <w:r>
               <w:t xml:space="preserve"> область»</w:t>
             </w:r>
@@ -1565,6 +1526,43 @@
             </w:pPr>
             <w:r>
               <w:t>- Список «Украина»</w:t>
+            </w:r>
+          </w:p>
+          <w:p>
+            <w:pPr>
+              <w:pStyle w:val="a5"/>
+              <w:numPr>
+                <w:ilvl w:val="0"/>
+                <w:numId w:val="2"/>
+              </w:numPr>
+              <w:spacing w:after="160"/>
+            </w:pPr>
+            <w:r>
+              <w:t>Баннер загрузки демоверсии</w:t>
+            </w:r>
+          </w:p>
+          <w:p>
+            <w:pPr>
+              <w:pStyle w:val="a5"/>
+            </w:pPr>
+            <w:r>
+              <w:t>- Изображение</w:t>
+            </w:r>
+          </w:p>
+          <w:p>
+            <w:pPr>
+              <w:pStyle w:val="a5"/>
+            </w:pPr>
+            <w:r>
+              <w:t>- Текстовая информация</w:t>
+            </w:r>
+          </w:p>
+          <w:p>
+            <w:pPr>
+              <w:pStyle w:val="a5"/>
+            </w:pPr>
+            <w:r>
+              <w:t>- Кнопка загрузки демоверсии</w:t>
             </w:r>
           </w:p>
         </w:tc>
@@ -1581,65 +1579,6 @@
             </w:pPr>
             <w:r>
               <w:lastRenderedPageBreak/>
-              <w:t>Баннер загрузки демоверсии</w:t>
-            </w:r>
-          </w:p>
-        </w:tc>
-      </w:tr>
-      <w:tr>
-        <w:tc>
-          <w:tcPr>
-            <w:tcW w:w="10195" w:type="dxa"/>
-          </w:tcPr>
-          <w:p>
-            <w:pPr>
-              <w:pStyle w:val="a5"/>
-              <w:numPr>
-                <w:ilvl w:val="0"/>
-                <w:numId w:val="2"/>
-              </w:numPr>
-            </w:pPr>
-            <w:r>
-              <w:t>Изображение</w:t>
-            </w:r>
-          </w:p>
-          <w:p>
-            <w:pPr>
-              <w:pStyle w:val="a5"/>
-              <w:numPr>
-                <w:ilvl w:val="0"/>
-                <w:numId w:val="2"/>
-              </w:numPr>
-            </w:pPr>
-            <w:r>
-              <w:t>Текстовая информация</w:t>
-            </w:r>
-          </w:p>
-          <w:p>
-            <w:pPr>
-              <w:pStyle w:val="a5"/>
-              <w:numPr>
-                <w:ilvl w:val="0"/>
-                <w:numId w:val="2"/>
-              </w:numPr>
-            </w:pPr>
-            <w:r>
-              <w:t>Кнопка загрузки демоверсии</w:t>
-            </w:r>
-          </w:p>
-        </w:tc>
-      </w:tr>
-      <w:tr>
-        <w:tc>
-          <w:tcPr>
-            <w:tcW w:w="10195" w:type="dxa"/>
-            <w:shd w:val="clear" w:color="auto" w:fill="C5E0B3" w:themeFill="accent6" w:themeFillTint="66"/>
-          </w:tcPr>
-          <w:p>
-            <w:pPr>
-              <w:jc w:val="center"/>
-            </w:pPr>
-            <w:r>
               <w:t>Модальное окно загрузки демоверсии</w:t>
             </w:r>
           </w:p>

</xml_diff>